<commit_message>
tldr Word version of resume, translation changes and updates
</commit_message>
<xml_diff>
--- a/ar_resume.docx
+++ b/ar_resume.docx
@@ -171,7 +171,7 @@
               <mc:AlternateContent>
                 <mc:Choice Requires="wps">
                   <w:drawing>
-                    <wp:inline distT="0" distB="0" distL="0" distR="0" wp14:anchorId="1C82CDF7" wp14:editId="3CBBAE45">
+                    <wp:inline distT="0" distB="0" distL="0" distR="0" wp14:anchorId="1C82CDF7" wp14:editId="3EDAE111">
                       <wp:extent cx="2122805" cy="2122805"/>
                       <wp:effectExtent l="25400" t="25400" r="36195" b="36195"/>
                       <wp:docPr id="2" name="Oval 2"/>
@@ -189,10 +189,10 @@
                                 <a:avLst/>
                               </a:prstGeom>
                               <a:blipFill>
-                                <a:blip r:embed="rId5" cstate="print">
+                                <a:blip r:embed="rId5" cstate="screen">
                                   <a:extLst>
                                     <a:ext uri="{28A0092B-C50C-407E-A947-70E740481C1C}">
-                                      <a14:useLocalDpi xmlns:a14="http://schemas.microsoft.com/office/drawing/2010/main" val="0"/>
+                                      <a14:useLocalDpi xmlns:a14="http://schemas.microsoft.com/office/drawing/2010/main"/>
                                     </a:ext>
                                   </a:extLst>
                                 </a:blip>
@@ -245,7 +245,7 @@
                 </mc:Choice>
                 <mc:Fallback>
                   <w:pict>
-                    <v:oval w14:anchorId="1C82CDF7" id="Oval 2" o:spid="_x0000_s1026" style="width:167.15pt;height:167.15pt;visibility:visible;mso-wrap-style:square;mso-left-percent:-10001;mso-top-percent:-10001;mso-position-horizontal:absolute;mso-position-horizontal-relative:char;mso-position-vertical:absolute;mso-position-vertical-relative:line;mso-left-percent:-10001;mso-top-percent:-10001;v-text-anchor:middle" o:gfxdata="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" strokecolor="#548ab7" strokeweight="5pt">
+                    <v:oval w14:anchorId="1C82CDF7" id="Oval 2" o:spid="_x0000_s1026" style="width:167.15pt;height:167.15pt;visibility:visible;mso-wrap-style:square;mso-left-percent:-10001;mso-top-percent:-10001;mso-position-horizontal:absolute;mso-position-horizontal-relative:char;mso-position-vertical:absolute;mso-position-vertical-relative:line;mso-left-percent:-10001;mso-top-percent:-10001;v-text-anchor:middle" o:gfxdata="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" strokecolor="#548ab7" strokeweight="5pt">
                       <v:fill r:id="rId6" o:title="" recolor="t" rotate="t" type="frame"/>
                       <v:stroke joinstyle="miter"/>
                       <v:textbox>
@@ -305,16 +305,6 @@
               </w:rPr>
               <w:t>مع سنوات من الخبرة كمبرمج، أركز على تحسين البرمجيات وتوجيه فرق تكنولوجيا المعلومات العالمية. بصفتي باني جسور، أسعى لتحويل الأعمال من خلال حلول تكنولوجيا المعلومات الفعالة والتعاون.</w:t>
             </w:r>
-          </w:p>
-          <w:p>
-            <w:pPr>
-              <w:rPr>
-                <w:rFonts w:ascii="Century Gothic" w:hAnsi="Century Gothic"/>
-                <w:sz w:val="18"/>
-                <w:szCs w:val="18"/>
-                <w:lang w:val="en-US"/>
-              </w:rPr>
-            </w:pPr>
           </w:p>
           <w:p>
             <w:pPr>
@@ -419,16 +409,7 @@
                 <w:szCs w:val="18"/>
                 <w:lang w:val="en-US"/>
               </w:rPr>
-              <w:t xml:space="preserve"> </w:t>
-            </w:r>
-            <w:r>
-              <w:rPr>
-                <w:rFonts w:ascii="Century Gothic" w:hAnsi="Century Gothic"/>
-                <w:sz w:val="18"/>
-                <w:szCs w:val="18"/>
-                <w:lang w:val="en-US"/>
-              </w:rPr>
-              <w:t>(</w:t>
+              <w:t xml:space="preserve"> (</w:t>
             </w:r>
             <w:r>
               <w:rPr>
@@ -482,16 +463,7 @@
                 <w:szCs w:val="18"/>
                 <w:lang w:val="en-US"/>
               </w:rPr>
-              <w:t xml:space="preserve"> </w:t>
-            </w:r>
-            <w:r>
-              <w:rPr>
-                <w:rFonts w:ascii="Century Gothic" w:hAnsi="Century Gothic"/>
-                <w:sz w:val="18"/>
-                <w:szCs w:val="18"/>
-                <w:lang w:val="en-US"/>
-              </w:rPr>
-              <w:t>(</w:t>
+              <w:t xml:space="preserve"> (</w:t>
             </w:r>
             <w:r>
               <w:rPr>
@@ -910,6 +882,7 @@
                   <w:r>
                     <w:rPr>
                       <w:rFonts w:ascii="Century Gothic" w:hAnsi="Century Gothic"/>
+                      <w:noProof/>
                       <w:sz w:val="18"/>
                       <w:szCs w:val="18"/>
                       <w:lang w:val="en-US"/>
@@ -1289,6 +1262,7 @@
                   <w:r>
                     <w:rPr>
                       <w:rFonts w:ascii="Century Gothic" w:hAnsi="Century Gothic"/>
+                      <w:noProof/>
                       <w:sz w:val="18"/>
                       <w:szCs w:val="18"/>
                       <w:lang w:val="en-US"/>
@@ -2389,6 +2363,7 @@
                   <w:r>
                     <w:rPr>
                       <w:rFonts w:ascii="Century Gothic" w:hAnsi="Century Gothic"/>
+                      <w:noProof/>
                       <w:sz w:val="18"/>
                       <w:szCs w:val="18"/>
                       <w:lang w:val="en-US"/>
@@ -2503,6 +2478,7 @@
                   <w:r>
                     <w:rPr>
                       <w:rFonts w:ascii="Century Gothic" w:hAnsi="Century Gothic"/>
+                      <w:noProof/>
                       <w:sz w:val="18"/>
                       <w:szCs w:val="18"/>
                       <w:lang w:val="en-US"/>
@@ -2927,7 +2903,7 @@
                             <w:sz w:val="16"/>
                             <w:szCs w:val="16"/>
                           </w:rPr>
-                          <w:t/>
+                          <w:t>Middelburg، NL / Pune، الهند</w:t>
                         </w:r>
                         <w:r>
                           <w:rPr>
@@ -3195,7 +3171,7 @@
                             <w:sz w:val="16"/>
                             <w:szCs w:val="16"/>
                           </w:rPr>
-                          <w:t/>
+                          <w:t>Spijkenisse، NL / Enschede، NL</w:t>
                         </w:r>
                         <w:r>
                           <w:rPr>
@@ -3465,7 +3441,7 @@
                             <w:sz w:val="16"/>
                             <w:szCs w:val="16"/>
                           </w:rPr>
-                          <w:t/>
+                          <w:t>Middelharnis، NL</w:t>
                         </w:r>
                         <w:r>
                           <w:rPr>
@@ -3735,7 +3711,7 @@
                             <w:sz w:val="16"/>
                             <w:szCs w:val="16"/>
                           </w:rPr>
-                          <w:t/>
+                          <w:t>روتردام، NL / تشيناي، الهند</w:t>
                         </w:r>
                         <w:r>
                           <w:rPr>
@@ -4013,6 +3989,7 @@
                   <w:r>
                     <w:rPr>
                       <w:rFonts w:ascii="Century Gothic" w:hAnsi="Century Gothic"/>
+                      <w:noProof/>
                       <w:sz w:val="18"/>
                       <w:szCs w:val="18"/>
                       <w:lang w:val="en-US"/>
@@ -4127,6 +4104,7 @@
                   <w:r>
                     <w:rPr>
                       <w:rFonts w:ascii="Century Gothic" w:hAnsi="Century Gothic"/>
+                      <w:noProof/>
                       <w:sz w:val="18"/>
                       <w:szCs w:val="18"/>
                       <w:lang w:val="en-US"/>
@@ -5497,6 +5475,7 @@
                   <w:r>
                     <w:rPr>
                       <w:rFonts w:ascii="Century Gothic" w:hAnsi="Century Gothic"/>
+                      <w:noProof/>
                       <w:sz w:val="18"/>
                       <w:szCs w:val="18"/>
                       <w:lang w:val="en-US"/>
@@ -5611,6 +5590,7 @@
                   <w:r>
                     <w:rPr>
                       <w:rFonts w:ascii="Century Gothic" w:hAnsi="Century Gothic"/>
+                      <w:noProof/>
                       <w:sz w:val="18"/>
                       <w:szCs w:val="18"/>
                       <w:lang w:val="en-US"/>

</xml_diff>